<commit_message>
Try to azure deploy
</commit_message>
<xml_diff>
--- a/Задание на разработку веб.docx
+++ b/Задание на разработку веб.docx
@@ -1,6 +1,6 @@
 
 <file path=word/document.xml><?xml version="1.0" encoding="utf-8"?>
-<w:document xmlns:wpc="http://schemas.microsoft.com/office/word/2010/wordprocessingCanvas" xmlns:cx="http://schemas.microsoft.com/office/drawing/2014/chartex" xmlns:cx1="http://schemas.microsoft.com/office/drawing/2015/9/8/chartex" xmlns:mc="http://schemas.openxmlformats.org/markup-compatibility/2006" xmlns:o="urn:schemas-microsoft-com:office:office" xmlns:r="http://schemas.openxmlformats.org/officeDocument/2006/relationships" xmlns:m="http://schemas.openxmlformats.org/officeDocument/2006/math" xmlns:v="urn:schemas-microsoft-com:vml" xmlns:wp14="http://schemas.microsoft.com/office/word/2010/wordprocessingDrawing" xmlns:wp="http://schemas.openxmlformats.org/drawingml/2006/wordprocessingDrawing" xmlns:w10="urn:schemas-microsoft-com:office:word" xmlns:w="http://schemas.openxmlformats.org/wordprocessingml/2006/main" xmlns:w14="http://schemas.microsoft.com/office/word/2010/wordml" xmlns:w15="http://schemas.microsoft.com/office/word/2012/wordml" xmlns:w16se="http://schemas.microsoft.com/office/word/2015/wordml/symex" xmlns:wpg="http://schemas.microsoft.com/office/word/2010/wordprocessingGroup" xmlns:wpi="http://schemas.microsoft.com/office/word/2010/wordprocessingInk" xmlns:wne="http://schemas.microsoft.com/office/word/2006/wordml" xmlns:wps="http://schemas.microsoft.com/office/word/2010/wordprocessingShape" mc:Ignorable="w14 w15 w16se wp14">
+<w:document xmlns:wpc="http://schemas.microsoft.com/office/word/2010/wordprocessingCanvas" xmlns:mc="http://schemas.openxmlformats.org/markup-compatibility/2006" xmlns:o="urn:schemas-microsoft-com:office:office" xmlns:r="http://schemas.openxmlformats.org/officeDocument/2006/relationships" xmlns:m="http://schemas.openxmlformats.org/officeDocument/2006/math" xmlns:v="urn:schemas-microsoft-com:vml" xmlns:wp14="http://schemas.microsoft.com/office/word/2010/wordprocessingDrawing" xmlns:wp="http://schemas.openxmlformats.org/drawingml/2006/wordprocessingDrawing" xmlns:w10="urn:schemas-microsoft-com:office:word" xmlns:w="http://schemas.openxmlformats.org/wordprocessingml/2006/main" xmlns:w14="http://schemas.microsoft.com/office/word/2010/wordml" xmlns:w15="http://schemas.microsoft.com/office/word/2012/wordml" xmlns:wpg="http://schemas.microsoft.com/office/word/2010/wordprocessingGroup" xmlns:wpi="http://schemas.microsoft.com/office/word/2010/wordprocessingInk" xmlns:wne="http://schemas.microsoft.com/office/word/2006/wordml" xmlns:wps="http://schemas.microsoft.com/office/word/2010/wordprocessingShape" mc:Ignorable="w14 w15 wp14">
   <w:body>
     <w:p>
       <w:pPr>
@@ -42,11 +42,11 @@
     </w:p>
     <w:p>
       <w:pPr>
-        <w:pStyle w:val="Heading1"/>
-      </w:pPr>
-      <w:r>
-        <w:rPr>
-          <w:rStyle w:val="Heading2Char"/>
+        <w:pStyle w:val="1"/>
+      </w:pPr>
+      <w:r>
+        <w:rPr>
+          <w:rStyle w:val="20"/>
         </w:rPr>
         <w:t>Цель работы</w:t>
       </w:r>
@@ -79,7 +79,7 @@
     </w:p>
     <w:p>
       <w:pPr>
-        <w:pStyle w:val="Heading2"/>
+        <w:pStyle w:val="2"/>
       </w:pPr>
       <w:r>
         <w:t>Задание</w:t>
@@ -89,49 +89,72 @@
       <w:r>
         <w:rPr>
           <w:b/>
+          <w:highlight w:val="green"/>
         </w:rPr>
         <w:t>Приложение</w:t>
       </w:r>
       <w:r>
+        <w:rPr>
+          <w:highlight w:val="green"/>
+        </w:rPr>
         <w:t xml:space="preserve">: Сервер </w:t>
       </w:r>
       <w:r>
         <w:rPr>
+          <w:highlight w:val="green"/>
           <w:lang w:val="en-US"/>
         </w:rPr>
         <w:t>API</w:t>
       </w:r>
       <w:r>
+        <w:rPr>
+          <w:highlight w:val="green"/>
+        </w:rPr>
         <w:t xml:space="preserve"> (</w:t>
       </w:r>
       <w:r>
         <w:rPr>
+          <w:highlight w:val="green"/>
           <w:lang w:val="en-US"/>
         </w:rPr>
         <w:t>JSON</w:t>
       </w:r>
       <w:r>
+        <w:rPr>
+          <w:highlight w:val="green"/>
+        </w:rPr>
         <w:t xml:space="preserve"> </w:t>
       </w:r>
       <w:r>
         <w:rPr>
+          <w:highlight w:val="green"/>
           <w:lang w:val="en-US"/>
         </w:rPr>
         <w:t>HTTP</w:t>
       </w:r>
       <w:r>
+        <w:rPr>
+          <w:highlight w:val="green"/>
+        </w:rPr>
         <w:t xml:space="preserve"> </w:t>
       </w:r>
       <w:r>
         <w:rPr>
+          <w:highlight w:val="green"/>
           <w:lang w:val="en-US"/>
         </w:rPr>
         <w:t>API</w:t>
       </w:r>
       <w:r>
+        <w:rPr>
+          <w:highlight w:val="green"/>
+        </w:rPr>
         <w:t>)</w:t>
       </w:r>
       <w:r>
+        <w:rPr>
+          <w:highlight w:val="green"/>
+        </w:rPr>
         <w:t>.</w:t>
       </w:r>
       <w:r>
@@ -140,19 +163,27 @@
       <w:r>
         <w:rPr>
           <w:b/>
+          <w:highlight w:val="green"/>
         </w:rPr>
         <w:t>Средства разработки:</w:t>
       </w:r>
       <w:r>
+        <w:rPr>
+          <w:highlight w:val="green"/>
+        </w:rPr>
         <w:t xml:space="preserve"> </w:t>
       </w:r>
       <w:r>
         <w:rPr>
+          <w:highlight w:val="green"/>
           <w:lang w:val="en-US"/>
         </w:rPr>
         <w:t>Java</w:t>
       </w:r>
       <w:r>
+        <w:rPr>
+          <w:highlight w:val="green"/>
+        </w:rPr>
         <w:t>.</w:t>
       </w:r>
       <w:r>
@@ -161,71 +192,83 @@
       <w:r>
         <w:rPr>
           <w:b/>
+          <w:highlight w:val="green"/>
         </w:rPr>
         <w:t>Framework</w:t>
       </w:r>
       <w:r>
-        <w:t xml:space="preserve">: Spring boot </w:t>
-      </w:r>
-      <w:r>
-        <w:t>последней версии.</w:t>
-      </w:r>
-      <w:r>
+        <w:rPr>
+          <w:highlight w:val="green"/>
+        </w:rPr>
+        <w:t>: Spring boot последней версии.</w:t>
+      </w:r>
+      <w:r>
+        <w:rPr>
+          <w:highlight w:val="green"/>
+        </w:rPr>
         <w:br/>
       </w:r>
       <w:r>
         <w:rPr>
           <w:b/>
+          <w:highlight w:val="green"/>
         </w:rPr>
         <w:t>База данных</w:t>
       </w:r>
       <w:r>
+        <w:rPr>
+          <w:highlight w:val="green"/>
+        </w:rPr>
+        <w:t>: любая реляционная база данных с открытым исходным кодом (</w:t>
+      </w:r>
+      <w:r>
+        <w:rPr>
+          <w:highlight w:val="green"/>
+          <w:lang w:val="en-US"/>
+        </w:rPr>
+        <w:t>Open</w:t>
+      </w:r>
+      <w:r>
+        <w:rPr>
+          <w:highlight w:val="green"/>
+        </w:rPr>
+        <w:t xml:space="preserve"> </w:t>
+      </w:r>
+      <w:r>
+        <w:rPr>
+          <w:highlight w:val="green"/>
+          <w:lang w:val="en-US"/>
+        </w:rPr>
+        <w:t>Source</w:t>
+      </w:r>
+      <w:r>
+        <w:rPr>
+          <w:highlight w:val="green"/>
+        </w:rPr>
+        <w:t>).</w:t>
+      </w:r>
+      <w:r>
+        <w:rPr>
+          <w:highlight w:val="green"/>
+        </w:rPr>
+        <w:br/>
+      </w:r>
+      <w:r>
+        <w:rPr>
+          <w:b/>
+          <w:highlight w:val="green"/>
+        </w:rPr>
+        <w:t>Протокол</w:t>
+      </w:r>
+      <w:r>
+        <w:rPr>
+          <w:highlight w:val="green"/>
+        </w:rPr>
         <w:t xml:space="preserve">: </w:t>
       </w:r>
       <w:r>
-        <w:t>любая реляционная база данных</w:t>
-      </w:r>
-      <w:r>
-        <w:t xml:space="preserve"> </w:t>
-      </w:r>
-      <w:r>
-        <w:t>с открытым исходным кодом (</w:t>
-      </w:r>
-      <w:r>
-        <w:rPr>
-          <w:lang w:val="en-US"/>
-        </w:rPr>
-        <w:t>Open</w:t>
-      </w:r>
-      <w:r>
-        <w:t xml:space="preserve"> </w:t>
-      </w:r>
-      <w:r>
-        <w:rPr>
-          <w:lang w:val="en-US"/>
-        </w:rPr>
-        <w:t>Source</w:t>
-      </w:r>
-      <w:r>
-        <w:t>)</w:t>
-      </w:r>
-      <w:r>
-        <w:t>.</w:t>
-      </w:r>
-      <w:r>
-        <w:br/>
-      </w:r>
-      <w:r>
-        <w:rPr>
-          <w:b/>
-        </w:rPr>
-        <w:t>Протокол</w:t>
-      </w:r>
-      <w:r>
-        <w:t xml:space="preserve">: </w:t>
-      </w:r>
-      <w:r>
-        <w:rPr>
+        <w:rPr>
+          <w:highlight w:val="green"/>
           <w:lang w:val="en-US"/>
         </w:rPr>
         <w:t>HTTP</w:t>
@@ -233,7 +276,7 @@
     </w:p>
     <w:p>
       <w:pPr>
-        <w:pStyle w:val="Heading2"/>
+        <w:pStyle w:val="2"/>
       </w:pPr>
       <w:r>
         <w:t>Функиональные возможности</w:t>
@@ -241,17 +284,24 @@
     </w:p>
     <w:p>
       <w:pPr>
-        <w:pStyle w:val="ListParagraph"/>
+        <w:pStyle w:val="a3"/>
         <w:numPr>
           <w:ilvl w:val="0"/>
           <w:numId w:val="4"/>
         </w:numPr>
-      </w:pPr>
-      <w:r>
+        <w:rPr>
+          <w:highlight w:val="green"/>
+        </w:rPr>
+      </w:pPr>
+      <w:r>
+        <w:rPr>
+          <w:highlight w:val="green"/>
+        </w:rPr>
         <w:t>Добавление данных</w:t>
       </w:r>
       <w:r>
         <w:rPr>
+          <w:highlight w:val="green"/>
           <w:lang w:val="en-US"/>
         </w:rPr>
         <w:t>:</w:t>
@@ -259,83 +309,109 @@
     </w:p>
     <w:p>
       <w:pPr>
-        <w:pStyle w:val="ListParagraph"/>
+        <w:pStyle w:val="a3"/>
         <w:numPr>
           <w:ilvl w:val="1"/>
           <w:numId w:val="4"/>
         </w:numPr>
-      </w:pPr>
-      <w:r>
+        <w:rPr>
+          <w:highlight w:val="green"/>
+        </w:rPr>
+      </w:pPr>
+      <w:r>
+        <w:rPr>
+          <w:highlight w:val="green"/>
+        </w:rPr>
         <w:t xml:space="preserve">Передаём на сервер данные в виде </w:t>
       </w:r>
       <w:r>
         <w:rPr>
+          <w:highlight w:val="green"/>
           <w:lang w:val="en-US"/>
         </w:rPr>
         <w:t>JSON</w:t>
       </w:r>
       <w:r>
-        <w:t>-объекта</w:t>
-      </w:r>
-      <w:r>
-        <w:t>;</w:t>
-      </w:r>
-    </w:p>
-    <w:p>
-      <w:pPr>
-        <w:pStyle w:val="ListParagraph"/>
+        <w:rPr>
+          <w:highlight w:val="green"/>
+        </w:rPr>
+        <w:t>-объекта;</w:t>
+      </w:r>
+    </w:p>
+    <w:p>
+      <w:pPr>
+        <w:pStyle w:val="a3"/>
         <w:numPr>
           <w:ilvl w:val="1"/>
           <w:numId w:val="4"/>
         </w:numPr>
-      </w:pPr>
-      <w:r>
-        <w:t>Сохраняем информацию в базе данных</w:t>
-      </w:r>
-      <w:r>
-        <w:t>;</w:t>
-      </w:r>
-    </w:p>
-    <w:p>
-      <w:pPr>
-        <w:pStyle w:val="ListParagraph"/>
+        <w:rPr>
+          <w:highlight w:val="green"/>
+        </w:rPr>
+      </w:pPr>
+      <w:r>
+        <w:rPr>
+          <w:highlight w:val="green"/>
+        </w:rPr>
+        <w:t>Сохраняем информацию в базе данных;</w:t>
+      </w:r>
+    </w:p>
+    <w:p>
+      <w:pPr>
+        <w:pStyle w:val="a3"/>
         <w:numPr>
           <w:ilvl w:val="1"/>
           <w:numId w:val="4"/>
         </w:numPr>
-      </w:pPr>
-      <w:r>
+        <w:rPr>
+          <w:highlight w:val="green"/>
+        </w:rPr>
+      </w:pPr>
+      <w:r>
+        <w:rPr>
+          <w:highlight w:val="green"/>
+        </w:rPr>
         <w:t>Получаем ответ сервера – идентификатор созданной сущности.</w:t>
       </w:r>
     </w:p>
     <w:p>
       <w:pPr>
-        <w:pStyle w:val="ListParagraph"/>
+        <w:pStyle w:val="a3"/>
         <w:numPr>
           <w:ilvl w:val="0"/>
           <w:numId w:val="4"/>
         </w:numPr>
-      </w:pPr>
-      <w:r>
-        <w:t>Получение данных о всех сущностях</w:t>
-      </w:r>
-      <w:r>
-        <w:t>:</w:t>
-      </w:r>
-    </w:p>
-    <w:p>
-      <w:pPr>
-        <w:pStyle w:val="ListParagraph"/>
+        <w:rPr>
+          <w:highlight w:val="green"/>
+        </w:rPr>
+      </w:pPr>
+      <w:r>
+        <w:rPr>
+          <w:highlight w:val="green"/>
+        </w:rPr>
+        <w:t>Получение данных о всех сущностях:</w:t>
+      </w:r>
+    </w:p>
+    <w:p>
+      <w:pPr>
+        <w:pStyle w:val="a3"/>
         <w:numPr>
           <w:ilvl w:val="1"/>
           <w:numId w:val="4"/>
         </w:numPr>
-      </w:pPr>
-      <w:r>
+        <w:rPr>
+          <w:highlight w:val="green"/>
+        </w:rPr>
+      </w:pPr>
+      <w:r>
+        <w:rPr>
+          <w:highlight w:val="green"/>
+        </w:rPr>
         <w:t>Выполняем запрос на сервер</w:t>
       </w:r>
       <w:r>
         <w:rPr>
+          <w:highlight w:val="green"/>
           <w:lang w:val="en-US"/>
         </w:rPr>
         <w:t>;</w:t>
@@ -343,101 +419,132 @@
     </w:p>
     <w:p>
       <w:pPr>
-        <w:pStyle w:val="ListParagraph"/>
+        <w:pStyle w:val="a3"/>
         <w:numPr>
           <w:ilvl w:val="1"/>
           <w:numId w:val="4"/>
         </w:numPr>
-      </w:pPr>
-      <w:r>
-        <w:t>Читаем информацию из базы данных</w:t>
-      </w:r>
-      <w:r>
-        <w:t>;</w:t>
-      </w:r>
-    </w:p>
-    <w:p>
-      <w:pPr>
-        <w:pStyle w:val="ListParagraph"/>
+        <w:rPr>
+          <w:highlight w:val="green"/>
+        </w:rPr>
+      </w:pPr>
+      <w:r>
+        <w:rPr>
+          <w:highlight w:val="green"/>
+        </w:rPr>
+        <w:t>Читаем информацию из базы данных;</w:t>
+      </w:r>
+    </w:p>
+    <w:p>
+      <w:pPr>
+        <w:pStyle w:val="a3"/>
         <w:numPr>
           <w:ilvl w:val="1"/>
           <w:numId w:val="4"/>
         </w:numPr>
-      </w:pPr>
-      <w:r>
+        <w:rPr>
+          <w:highlight w:val="green"/>
+        </w:rPr>
+      </w:pPr>
+      <w:r>
+        <w:rPr>
+          <w:highlight w:val="green"/>
+        </w:rPr>
         <w:t>Получаем ответ сервера – список сущностей с их данными.</w:t>
       </w:r>
     </w:p>
     <w:p>
       <w:pPr>
-        <w:pStyle w:val="ListParagraph"/>
+        <w:pStyle w:val="a3"/>
         <w:numPr>
           <w:ilvl w:val="0"/>
           <w:numId w:val="4"/>
         </w:numPr>
-      </w:pPr>
-      <w:r>
-        <w:t>Получение данных о конкретной сущности</w:t>
-      </w:r>
-      <w:r>
-        <w:t>:</w:t>
-      </w:r>
-    </w:p>
-    <w:p>
-      <w:pPr>
-        <w:pStyle w:val="ListParagraph"/>
+        <w:rPr>
+          <w:highlight w:val="green"/>
+        </w:rPr>
+      </w:pPr>
+      <w:r>
+        <w:rPr>
+          <w:highlight w:val="green"/>
+        </w:rPr>
+        <w:t>Получение данных о конкретной сущности:</w:t>
+      </w:r>
+    </w:p>
+    <w:p>
+      <w:pPr>
+        <w:pStyle w:val="a3"/>
         <w:numPr>
           <w:ilvl w:val="1"/>
           <w:numId w:val="4"/>
         </w:numPr>
-      </w:pPr>
-      <w:r>
-        <w:t>Передаём на сервер уникальный идентификатор сущности</w:t>
-      </w:r>
-      <w:r>
-        <w:t>;</w:t>
-      </w:r>
-    </w:p>
-    <w:p>
-      <w:pPr>
-        <w:pStyle w:val="ListParagraph"/>
+        <w:rPr>
+          <w:highlight w:val="green"/>
+        </w:rPr>
+      </w:pPr>
+      <w:r>
+        <w:rPr>
+          <w:highlight w:val="green"/>
+        </w:rPr>
+        <w:t>Передаём на сервер уникальный идентификатор сущности;</w:t>
+      </w:r>
+    </w:p>
+    <w:p>
+      <w:pPr>
+        <w:pStyle w:val="a3"/>
         <w:numPr>
           <w:ilvl w:val="1"/>
           <w:numId w:val="4"/>
         </w:numPr>
-      </w:pPr>
-      <w:r>
-        <w:t>Читаем информацию из базы данных</w:t>
-      </w:r>
-      <w:r>
-        <w:t>;</w:t>
-      </w:r>
-    </w:p>
-    <w:p>
-      <w:pPr>
-        <w:pStyle w:val="ListParagraph"/>
+        <w:rPr>
+          <w:highlight w:val="green"/>
+        </w:rPr>
+      </w:pPr>
+      <w:r>
+        <w:rPr>
+          <w:highlight w:val="green"/>
+        </w:rPr>
+        <w:t>Читаем информацию из базы данных;</w:t>
+      </w:r>
+    </w:p>
+    <w:p>
+      <w:pPr>
+        <w:pStyle w:val="a3"/>
         <w:numPr>
           <w:ilvl w:val="1"/>
           <w:numId w:val="4"/>
         </w:numPr>
-      </w:pPr>
-      <w:r>
+        <w:rPr>
+          <w:highlight w:val="green"/>
+        </w:rPr>
+      </w:pPr>
+      <w:r>
+        <w:rPr>
+          <w:highlight w:val="green"/>
+        </w:rPr>
         <w:t>Получаем ответ сервера – данные сущности.</w:t>
       </w:r>
     </w:p>
     <w:p>
       <w:pPr>
-        <w:pStyle w:val="ListParagraph"/>
+        <w:pStyle w:val="a3"/>
         <w:numPr>
           <w:ilvl w:val="0"/>
           <w:numId w:val="4"/>
         </w:numPr>
-      </w:pPr>
-      <w:r>
+        <w:rPr>
+          <w:highlight w:val="green"/>
+        </w:rPr>
+      </w:pPr>
+      <w:r>
+        <w:rPr>
+          <w:highlight w:val="green"/>
+        </w:rPr>
         <w:t>Редактирование данных сущности</w:t>
       </w:r>
       <w:r>
         <w:rPr>
+          <w:highlight w:val="green"/>
           <w:lang w:val="en-US"/>
         </w:rPr>
         <w:t>:</w:t>
@@ -445,49 +552,55 @@
     </w:p>
     <w:p>
       <w:pPr>
-        <w:pStyle w:val="ListParagraph"/>
+        <w:pStyle w:val="a3"/>
         <w:numPr>
           <w:ilvl w:val="1"/>
           <w:numId w:val="4"/>
         </w:numPr>
-      </w:pPr>
-      <w:r>
-        <w:t>Передаём на сервер</w:t>
-      </w:r>
-      <w:r>
-        <w:t xml:space="preserve"> </w:t>
-      </w:r>
-      <w:r>
-        <w:t>сущность с изменёнными данными</w:t>
-      </w:r>
-      <w:r>
-        <w:t>;</w:t>
-      </w:r>
-    </w:p>
-    <w:p>
-      <w:pPr>
-        <w:pStyle w:val="ListParagraph"/>
+        <w:rPr>
+          <w:highlight w:val="green"/>
+        </w:rPr>
+      </w:pPr>
+      <w:r>
+        <w:rPr>
+          <w:highlight w:val="green"/>
+        </w:rPr>
+        <w:t>Передаём на сервер сущность с изменёнными данными;</w:t>
+      </w:r>
+    </w:p>
+    <w:p>
+      <w:pPr>
+        <w:pStyle w:val="a3"/>
         <w:numPr>
           <w:ilvl w:val="1"/>
           <w:numId w:val="4"/>
         </w:numPr>
-      </w:pPr>
-      <w:r>
-        <w:t>Сохраняем данные сущности в базе</w:t>
-      </w:r>
-      <w:r>
-        <w:t>;</w:t>
-      </w:r>
-    </w:p>
-    <w:p>
-      <w:pPr>
-        <w:pStyle w:val="ListParagraph"/>
+        <w:rPr>
+          <w:highlight w:val="green"/>
+        </w:rPr>
+      </w:pPr>
+      <w:r>
+        <w:rPr>
+          <w:highlight w:val="green"/>
+        </w:rPr>
+        <w:t>Сохраняем данные сущности в базе;</w:t>
+      </w:r>
+    </w:p>
+    <w:p>
+      <w:pPr>
+        <w:pStyle w:val="a3"/>
         <w:numPr>
           <w:ilvl w:val="1"/>
           <w:numId w:val="4"/>
         </w:numPr>
-      </w:pPr>
-      <w:r>
+        <w:rPr>
+          <w:highlight w:val="green"/>
+        </w:rPr>
+      </w:pPr>
+      <w:r>
+        <w:rPr>
+          <w:highlight w:val="green"/>
+        </w:rPr>
         <w:t>Получаем ответ сервера – сущность с изменёнными данными.</w:t>
       </w:r>
     </w:p>
@@ -495,463 +608,608 @@
       <w:r>
         <w:rPr>
           <w:b/>
+          <w:highlight w:val="green"/>
         </w:rPr>
         <w:t>Примечание</w:t>
       </w:r>
       <w:r>
+        <w:rPr>
+          <w:highlight w:val="green"/>
+        </w:rPr>
         <w:t xml:space="preserve">. </w:t>
       </w:r>
       <w:r>
+        <w:rPr>
+          <w:highlight w:val="green"/>
+        </w:rPr>
         <w:t xml:space="preserve">Выбор сущностей осуществляется самостоятельно. </w:t>
       </w:r>
+      <w:r>
+        <w:rPr>
+          <w:highlight w:val="green"/>
+        </w:rPr>
+        <w:t xml:space="preserve">Поскольку это тестовое задание, для демонстрации работы методов </w:t>
+      </w:r>
+      <w:r>
+        <w:rPr>
+          <w:highlight w:val="green"/>
+          <w:lang w:val="en-US"/>
+        </w:rPr>
+        <w:t>API</w:t>
+      </w:r>
+      <w:r>
+        <w:rPr>
+          <w:highlight w:val="green"/>
+        </w:rPr>
+        <w:t xml:space="preserve"> достаточно включить поддержку </w:t>
+      </w:r>
+      <w:r>
+        <w:rPr>
+          <w:highlight w:val="green"/>
+          <w:lang w:val="en-US"/>
+        </w:rPr>
+        <w:t>Swagger</w:t>
+      </w:r>
+      <w:r>
+        <w:rPr>
+          <w:highlight w:val="green"/>
+        </w:rPr>
+        <w:t>.</w:t>
+      </w:r>
+    </w:p>
+    <w:p>
+      <w:pPr>
+        <w:pStyle w:val="2"/>
+      </w:pPr>
+      <w:r>
+        <w:t>Обязательные требования</w:t>
+      </w:r>
+    </w:p>
+    <w:p>
+      <w:pPr>
+        <w:pStyle w:val="a3"/>
+        <w:numPr>
+          <w:ilvl w:val="0"/>
+          <w:numId w:val="5"/>
+        </w:numPr>
+        <w:rPr>
+          <w:highlight w:val="green"/>
+          <w:lang w:val="en-US"/>
+        </w:rPr>
+      </w:pPr>
+      <w:r>
+        <w:rPr>
+          <w:highlight w:val="green"/>
+        </w:rPr>
+        <w:t xml:space="preserve">Использование стандарта </w:t>
+      </w:r>
+      <w:r>
+        <w:rPr>
+          <w:highlight w:val="green"/>
+          <w:lang w:val="en-US"/>
+        </w:rPr>
+        <w:t>RESTfull;</w:t>
+      </w:r>
+    </w:p>
+    <w:p>
+      <w:pPr>
+        <w:pStyle w:val="a3"/>
+        <w:numPr>
+          <w:ilvl w:val="0"/>
+          <w:numId w:val="5"/>
+        </w:numPr>
+        <w:rPr>
+          <w:highlight w:val="green"/>
+        </w:rPr>
+      </w:pPr>
+      <w:r>
+        <w:rPr>
+          <w:highlight w:val="green"/>
+        </w:rPr>
+        <w:t xml:space="preserve">Все данные должны быть представлены в формате </w:t>
+      </w:r>
+      <w:r>
+        <w:rPr>
+          <w:highlight w:val="green"/>
+          <w:lang w:val="en-US"/>
+        </w:rPr>
+        <w:t>JSON</w:t>
+      </w:r>
+      <w:r>
+        <w:rPr>
+          <w:highlight w:val="green"/>
+        </w:rPr>
+        <w:t>;</w:t>
+      </w:r>
+    </w:p>
+    <w:p>
+      <w:pPr>
+        <w:pStyle w:val="a3"/>
+        <w:numPr>
+          <w:ilvl w:val="0"/>
+          <w:numId w:val="5"/>
+        </w:numPr>
+        <w:rPr>
+          <w:highlight w:val="green"/>
+        </w:rPr>
+      </w:pPr>
+      <w:r>
+        <w:rPr>
+          <w:highlight w:val="green"/>
+        </w:rPr>
+        <w:t xml:space="preserve">База данных должна состоять минимум из </w:t>
+      </w:r>
+      <w:r>
+        <w:rPr>
+          <w:b/>
+          <w:highlight w:val="green"/>
+        </w:rPr>
+        <w:t>двух</w:t>
+      </w:r>
+      <w:r>
+        <w:rPr>
+          <w:highlight w:val="green"/>
+        </w:rPr>
+        <w:t xml:space="preserve"> связанных таблиц;</w:t>
+      </w:r>
+    </w:p>
+    <w:p>
+      <w:pPr>
+        <w:pStyle w:val="a3"/>
+        <w:numPr>
+          <w:ilvl w:val="0"/>
+          <w:numId w:val="5"/>
+        </w:numPr>
+        <w:rPr>
+          <w:highlight w:val="green"/>
+        </w:rPr>
+      </w:pPr>
+      <w:r>
+        <w:rPr>
+          <w:highlight w:val="green"/>
+        </w:rPr>
+        <w:t xml:space="preserve">Использовать объектно-реляционное преобразование </w:t>
+      </w:r>
+      <w:r>
+        <w:rPr>
+          <w:highlight w:val="green"/>
+          <w:lang w:val="en-US"/>
+        </w:rPr>
+        <w:t>Spring</w:t>
+      </w:r>
+      <w:r>
+        <w:rPr>
+          <w:highlight w:val="green"/>
+        </w:rPr>
+        <w:t xml:space="preserve"> </w:t>
+      </w:r>
+      <w:r>
+        <w:rPr>
+          <w:highlight w:val="green"/>
+          <w:lang w:val="en-US"/>
+        </w:rPr>
+        <w:t>Data</w:t>
+      </w:r>
+      <w:r>
+        <w:rPr>
+          <w:highlight w:val="green"/>
+        </w:rPr>
+        <w:t xml:space="preserve"> </w:t>
+      </w:r>
+      <w:r>
+        <w:rPr>
+          <w:highlight w:val="green"/>
+          <w:lang w:val="en-US"/>
+        </w:rPr>
+        <w:t>JPA</w:t>
+      </w:r>
+      <w:r>
+        <w:rPr>
+          <w:highlight w:val="green"/>
+        </w:rPr>
+        <w:t>.</w:t>
+      </w:r>
+    </w:p>
+    <w:p>
+      <w:pPr>
+        <w:pStyle w:val="2"/>
+      </w:pPr>
+      <w:r>
+        <w:t>Необязательные требования (желательно)</w:t>
+      </w:r>
+    </w:p>
+    <w:p>
+      <w:pPr>
+        <w:pStyle w:val="a3"/>
+        <w:numPr>
+          <w:ilvl w:val="0"/>
+          <w:numId w:val="5"/>
+        </w:numPr>
+        <w:rPr>
+          <w:highlight w:val="yellow"/>
+          <w:lang w:val="en-US"/>
+        </w:rPr>
+      </w:pPr>
+      <w:r>
+        <w:rPr>
+          <w:highlight w:val="yellow"/>
+        </w:rPr>
+        <w:t>Код должен быть задокументирован</w:t>
+      </w:r>
+      <w:r>
+        <w:rPr>
+          <w:highlight w:val="yellow"/>
+          <w:lang w:val="en-US"/>
+        </w:rPr>
+        <w:t>;</w:t>
+      </w:r>
+    </w:p>
+    <w:p>
+      <w:pPr>
+        <w:pStyle w:val="a3"/>
+        <w:numPr>
+          <w:ilvl w:val="0"/>
+          <w:numId w:val="5"/>
+        </w:numPr>
+        <w:rPr>
+          <w:highlight w:val="yellow"/>
+        </w:rPr>
+      </w:pPr>
+      <w:r>
+        <w:rPr>
+          <w:highlight w:val="yellow"/>
+        </w:rPr>
+        <w:t>Реализация интеграционных тестов (</w:t>
+      </w:r>
+      <w:r>
+        <w:rPr>
+          <w:highlight w:val="yellow"/>
+          <w:lang w:val="en-US"/>
+        </w:rPr>
+        <w:t>unit</w:t>
+      </w:r>
+      <w:r>
+        <w:rPr>
+          <w:highlight w:val="yellow"/>
+        </w:rPr>
+        <w:t xml:space="preserve"> </w:t>
+      </w:r>
+      <w:r>
+        <w:rPr>
+          <w:highlight w:val="yellow"/>
+          <w:lang w:val="en-US"/>
+        </w:rPr>
+        <w:t>testing</w:t>
+      </w:r>
+      <w:r>
+        <w:rPr>
+          <w:highlight w:val="yellow"/>
+        </w:rPr>
+        <w:t>);</w:t>
+      </w:r>
+    </w:p>
+    <w:p>
+      <w:pPr>
+        <w:pStyle w:val="a3"/>
+        <w:numPr>
+          <w:ilvl w:val="0"/>
+          <w:numId w:val="5"/>
+        </w:numPr>
+        <w:rPr>
+          <w:highlight w:val="green"/>
+        </w:rPr>
+      </w:pPr>
+      <w:r>
+        <w:rPr>
+          <w:highlight w:val="green"/>
+        </w:rPr>
+        <w:t xml:space="preserve">Обработка ошибок в </w:t>
+      </w:r>
+      <w:r>
+        <w:rPr>
+          <w:highlight w:val="green"/>
+          <w:lang w:val="en-US"/>
+        </w:rPr>
+        <w:t>API</w:t>
+      </w:r>
+      <w:r>
+        <w:rPr>
+          <w:highlight w:val="green"/>
+        </w:rPr>
+        <w:t>-сервисах</w:t>
+      </w:r>
+      <w:r>
+        <w:rPr>
+          <w:highlight w:val="green"/>
+        </w:rPr>
+        <w:t>;</w:t>
+      </w:r>
+    </w:p>
+    <w:p>
+      <w:pPr>
+        <w:pStyle w:val="a3"/>
+        <w:numPr>
+          <w:ilvl w:val="0"/>
+          <w:numId w:val="5"/>
+        </w:numPr>
+        <w:rPr>
+          <w:highlight w:val="yellow"/>
+        </w:rPr>
+      </w:pPr>
+      <w:r>
+        <w:rPr>
+          <w:highlight w:val="yellow"/>
+        </w:rPr>
+        <w:t>Для получения списков использовать</w:t>
+      </w:r>
+      <w:r>
+        <w:rPr>
+          <w:highlight w:val="yellow"/>
+          <w:lang w:val="en-US"/>
+        </w:rPr>
+        <w:t>:</w:t>
+      </w:r>
+    </w:p>
+    <w:p>
+      <w:pPr>
+        <w:pStyle w:val="a3"/>
+        <w:numPr>
+          <w:ilvl w:val="1"/>
+          <w:numId w:val="5"/>
+        </w:numPr>
+        <w:rPr>
+          <w:highlight w:val="yellow"/>
+        </w:rPr>
+      </w:pPr>
+      <w:r>
+        <w:rPr>
+          <w:highlight w:val="yellow"/>
+        </w:rPr>
+        <w:t>Постраничную загрузку</w:t>
+      </w:r>
+      <w:r>
+        <w:rPr>
+          <w:highlight w:val="yellow"/>
+          <w:lang w:val="en-US"/>
+        </w:rPr>
+        <w:t>,</w:t>
+      </w:r>
+    </w:p>
+    <w:p>
+      <w:pPr>
+        <w:pStyle w:val="a3"/>
+        <w:numPr>
+          <w:ilvl w:val="1"/>
+          <w:numId w:val="5"/>
+        </w:numPr>
+        <w:rPr>
+          <w:highlight w:val="yellow"/>
+        </w:rPr>
+      </w:pPr>
+      <w:r>
+        <w:rPr>
+          <w:highlight w:val="yellow"/>
+        </w:rPr>
+        <w:t>Сортировку</w:t>
+      </w:r>
+      <w:r>
+        <w:rPr>
+          <w:highlight w:val="yellow"/>
+          <w:lang w:val="en-US"/>
+        </w:rPr>
+        <w:t>,</w:t>
+      </w:r>
+    </w:p>
+    <w:p>
+      <w:pPr>
+        <w:pStyle w:val="a3"/>
+        <w:numPr>
+          <w:ilvl w:val="1"/>
+          <w:numId w:val="5"/>
+        </w:numPr>
+        <w:rPr>
+          <w:highlight w:val="yellow"/>
+        </w:rPr>
+      </w:pPr>
+      <w:r>
+        <w:rPr>
+          <w:highlight w:val="yellow"/>
+        </w:rPr>
+        <w:t>Фильтрацию по содержимому полей (поиск сущностей);</w:t>
+      </w:r>
+    </w:p>
+    <w:p>
+      <w:pPr>
+        <w:pStyle w:val="a3"/>
+        <w:numPr>
+          <w:ilvl w:val="0"/>
+          <w:numId w:val="5"/>
+        </w:numPr>
+        <w:rPr>
+          <w:highlight w:val="red"/>
+        </w:rPr>
+      </w:pPr>
+      <w:r>
+        <w:rPr>
+          <w:highlight w:val="red"/>
+        </w:rPr>
+        <w:t xml:space="preserve">Использовать миграции </w:t>
+      </w:r>
+      <w:r>
+        <w:rPr>
+          <w:highlight w:val="red"/>
+          <w:lang w:val="en-US"/>
+        </w:rPr>
+        <w:t>Flyway.</w:t>
+      </w:r>
+    </w:p>
+    <w:p>
+      <w:pPr>
+        <w:pStyle w:val="2"/>
+      </w:pPr>
+      <w:r>
+        <w:lastRenderedPageBreak/>
+        <w:t>Дополнительные задачи (по личному желанию)</w:t>
+      </w:r>
+    </w:p>
+    <w:p>
+      <w:pPr>
+        <w:pStyle w:val="a3"/>
+        <w:numPr>
+          <w:ilvl w:val="0"/>
+          <w:numId w:val="7"/>
+        </w:numPr>
+        <w:rPr>
+          <w:highlight w:val="red"/>
+        </w:rPr>
+      </w:pPr>
       <w:bookmarkStart w:id="0" w:name="_GoBack"/>
       <w:bookmarkEnd w:id="0"/>
       <w:r>
-        <w:t xml:space="preserve">Поскольку это тестовое задание, для демонстрации работы методов </w:t>
-      </w:r>
-      <w:r>
-        <w:rPr>
-          <w:lang w:val="en-US"/>
-        </w:rPr>
-        <w:t>API</w:t>
-      </w:r>
-      <w:r>
-        <w:t xml:space="preserve"> достаточно включить поддержку </w:t>
-      </w:r>
-      <w:r>
-        <w:rPr>
-          <w:lang w:val="en-US"/>
-        </w:rPr>
-        <w:t>Swagger</w:t>
-      </w:r>
-      <w:r>
-        <w:t>.</w:t>
-      </w:r>
-    </w:p>
-    <w:p>
-      <w:pPr>
-        <w:pStyle w:val="Heading2"/>
-      </w:pPr>
-      <w:r>
-        <w:t>Обязательные требования</w:t>
-      </w:r>
-    </w:p>
-    <w:p>
-      <w:pPr>
-        <w:pStyle w:val="ListParagraph"/>
-        <w:numPr>
-          <w:ilvl w:val="0"/>
-          <w:numId w:val="5"/>
-        </w:numPr>
-        <w:rPr>
-          <w:lang w:val="en-US"/>
-        </w:rPr>
-      </w:pPr>
-      <w:r>
-        <w:t xml:space="preserve">Использование стандарта </w:t>
-      </w:r>
-      <w:r>
-        <w:rPr>
-          <w:lang w:val="en-US"/>
-        </w:rPr>
-        <w:t>RESTfull;</w:t>
-      </w:r>
-    </w:p>
-    <w:p>
-      <w:pPr>
-        <w:pStyle w:val="ListParagraph"/>
-        <w:numPr>
-          <w:ilvl w:val="0"/>
-          <w:numId w:val="5"/>
-        </w:numPr>
-      </w:pPr>
-      <w:r>
-        <w:t xml:space="preserve">Все данные должны быть представлены в формате </w:t>
-      </w:r>
-      <w:r>
-        <w:rPr>
-          <w:lang w:val="en-US"/>
-        </w:rPr>
-        <w:t>JSON</w:t>
-      </w:r>
-      <w:r>
-        <w:t>;</w:t>
-      </w:r>
-    </w:p>
-    <w:p>
-      <w:pPr>
-        <w:pStyle w:val="ListParagraph"/>
-        <w:numPr>
-          <w:ilvl w:val="0"/>
-          <w:numId w:val="5"/>
-        </w:numPr>
-      </w:pPr>
-      <w:r>
-        <w:t xml:space="preserve">База данных должна состоять минимум из </w:t>
-      </w:r>
-      <w:r>
-        <w:rPr>
-          <w:b/>
-        </w:rPr>
-        <w:t>двух</w:t>
-      </w:r>
-      <w:r>
-        <w:t xml:space="preserve"> связанных таблиц</w:t>
-      </w:r>
-      <w:r>
-        <w:t>;</w:t>
-      </w:r>
-    </w:p>
-    <w:p>
-      <w:pPr>
-        <w:pStyle w:val="ListParagraph"/>
-        <w:numPr>
-          <w:ilvl w:val="0"/>
-          <w:numId w:val="5"/>
-        </w:numPr>
-      </w:pPr>
-      <w:r>
-        <w:t xml:space="preserve">Использовать объектно-реляционное преобразование </w:t>
-      </w:r>
-      <w:r>
-        <w:rPr>
-          <w:lang w:val="en-US"/>
-        </w:rPr>
-        <w:t>Spring</w:t>
-      </w:r>
-      <w:r>
-        <w:t xml:space="preserve"> </w:t>
-      </w:r>
-      <w:r>
-        <w:rPr>
-          <w:lang w:val="en-US"/>
-        </w:rPr>
-        <w:t>Data</w:t>
-      </w:r>
-      <w:r>
-        <w:t xml:space="preserve"> </w:t>
-      </w:r>
-      <w:r>
-        <w:rPr>
-          <w:lang w:val="en-US"/>
-        </w:rPr>
-        <w:t>JPA</w:t>
-      </w:r>
-      <w:r>
-        <w:t>.</w:t>
-      </w:r>
-    </w:p>
-    <w:p>
-      <w:pPr>
-        <w:pStyle w:val="Heading2"/>
-      </w:pPr>
-      <w:r>
-        <w:t>Необязательные требования (желательно)</w:t>
-      </w:r>
-    </w:p>
-    <w:p>
-      <w:pPr>
-        <w:pStyle w:val="ListParagraph"/>
-        <w:numPr>
-          <w:ilvl w:val="0"/>
-          <w:numId w:val="5"/>
-        </w:numPr>
-        <w:rPr>
-          <w:lang w:val="en-US"/>
-        </w:rPr>
-      </w:pPr>
-      <w:r>
-        <w:t>Код должен быть задокументирован</w:t>
-      </w:r>
-      <w:r>
-        <w:rPr>
-          <w:lang w:val="en-US"/>
-        </w:rPr>
-        <w:t>;</w:t>
-      </w:r>
-    </w:p>
-    <w:p>
-      <w:pPr>
-        <w:pStyle w:val="ListParagraph"/>
-        <w:numPr>
-          <w:ilvl w:val="0"/>
-          <w:numId w:val="5"/>
-        </w:numPr>
-      </w:pPr>
-      <w:r>
-        <w:t>Реализация интеграционных тестов (</w:t>
-      </w:r>
-      <w:r>
-        <w:rPr>
-          <w:lang w:val="en-US"/>
-        </w:rPr>
-        <w:t>unit</w:t>
-      </w:r>
-      <w:r>
-        <w:t xml:space="preserve"> </w:t>
-      </w:r>
-      <w:r>
-        <w:rPr>
-          <w:lang w:val="en-US"/>
-        </w:rPr>
-        <w:t>testing</w:t>
-      </w:r>
-      <w:r>
+        <w:rPr>
+          <w:highlight w:val="red"/>
+        </w:rPr>
+        <w:t>Реализовать загрузчик файлов</w:t>
+      </w:r>
+      <w:r>
+        <w:rPr>
+          <w:highlight w:val="red"/>
+          <w:lang w:val="en-US"/>
+        </w:rPr>
+        <w:t>:</w:t>
+      </w:r>
+    </w:p>
+    <w:p>
+      <w:pPr>
+        <w:pStyle w:val="a3"/>
+        <w:numPr>
+          <w:ilvl w:val="1"/>
+          <w:numId w:val="7"/>
+        </w:numPr>
+        <w:rPr>
+          <w:highlight w:val="red"/>
+        </w:rPr>
+      </w:pPr>
+      <w:r>
+        <w:rPr>
+          <w:highlight w:val="red"/>
+        </w:rPr>
+        <w:t xml:space="preserve">Передаём на сервер файл (например, </w:t>
+      </w:r>
+      <w:r>
+        <w:rPr>
+          <w:highlight w:val="red"/>
+        </w:rPr>
+        <w:t>картинку</w:t>
+      </w:r>
+      <w:r>
+        <w:rPr>
+          <w:highlight w:val="red"/>
+        </w:rPr>
         <w:t>);</w:t>
       </w:r>
     </w:p>
     <w:p>
       <w:pPr>
-        <w:pStyle w:val="ListParagraph"/>
-        <w:numPr>
-          <w:ilvl w:val="0"/>
-          <w:numId w:val="5"/>
-        </w:numPr>
-      </w:pPr>
-      <w:r>
-        <w:t xml:space="preserve">Обработка ошибок в </w:t>
-      </w:r>
-      <w:r>
-        <w:rPr>
-          <w:lang w:val="en-US"/>
-        </w:rPr>
-        <w:t>API</w:t>
-      </w:r>
-      <w:r>
-        <w:t>-сервисах</w:t>
-      </w:r>
-      <w:r>
-        <w:t>;</w:t>
-      </w:r>
-    </w:p>
-    <w:p>
-      <w:pPr>
-        <w:pStyle w:val="ListParagraph"/>
-        <w:numPr>
-          <w:ilvl w:val="0"/>
-          <w:numId w:val="5"/>
-        </w:numPr>
-      </w:pPr>
-      <w:r>
-        <w:t>Для получения списков использовать</w:t>
-      </w:r>
-      <w:r>
-        <w:rPr>
-          <w:lang w:val="en-US"/>
-        </w:rPr>
-        <w:t>:</w:t>
-      </w:r>
-    </w:p>
-    <w:p>
-      <w:pPr>
-        <w:pStyle w:val="ListParagraph"/>
+        <w:pStyle w:val="a3"/>
         <w:numPr>
           <w:ilvl w:val="1"/>
-          <w:numId w:val="5"/>
-        </w:numPr>
-      </w:pPr>
-      <w:r>
-        <w:t>Постраничную загрузку</w:t>
-      </w:r>
-      <w:r>
-        <w:rPr>
-          <w:lang w:val="en-US"/>
-        </w:rPr>
-        <w:t>,</w:t>
-      </w:r>
-    </w:p>
-    <w:p>
-      <w:pPr>
-        <w:pStyle w:val="ListParagraph"/>
+          <w:numId w:val="7"/>
+        </w:numPr>
+        <w:rPr>
+          <w:highlight w:val="red"/>
+        </w:rPr>
+      </w:pPr>
+      <w:r>
+        <w:rPr>
+          <w:highlight w:val="red"/>
+        </w:rPr>
+        <w:t>Сохранить картинку в каталоге на сервере;</w:t>
+      </w:r>
+    </w:p>
+    <w:p>
+      <w:pPr>
+        <w:pStyle w:val="a3"/>
         <w:numPr>
           <w:ilvl w:val="1"/>
-          <w:numId w:val="5"/>
-        </w:numPr>
-      </w:pPr>
-      <w:r>
-        <w:t>Сортировку</w:t>
-      </w:r>
-      <w:r>
-        <w:rPr>
-          <w:lang w:val="en-US"/>
-        </w:rPr>
-        <w:t>,</w:t>
-      </w:r>
-    </w:p>
-    <w:p>
-      <w:pPr>
-        <w:pStyle w:val="ListParagraph"/>
+          <w:numId w:val="7"/>
+        </w:numPr>
+        <w:rPr>
+          <w:highlight w:val="red"/>
+        </w:rPr>
+      </w:pPr>
+      <w:r>
+        <w:rPr>
+          <w:highlight w:val="red"/>
+        </w:rPr>
+        <w:t xml:space="preserve">Получить ответ сервера – внутренний </w:t>
+      </w:r>
+      <w:r>
+        <w:rPr>
+          <w:highlight w:val="red"/>
+          <w:lang w:val="en-US"/>
+        </w:rPr>
+        <w:t>URI</w:t>
+      </w:r>
+      <w:r>
+        <w:rPr>
+          <w:highlight w:val="red"/>
+        </w:rPr>
+        <w:t xml:space="preserve"> файла.</w:t>
+      </w:r>
+    </w:p>
+    <w:p>
+      <w:pPr>
+        <w:pStyle w:val="a3"/>
         <w:numPr>
           <w:ilvl w:val="1"/>
-          <w:numId w:val="5"/>
-        </w:numPr>
-      </w:pPr>
-      <w:r>
-        <w:t>Фильтрацию по содержимому полей (поиск сущностей)</w:t>
-      </w:r>
-      <w:r>
-        <w:t>;</w:t>
-      </w:r>
-    </w:p>
-    <w:p>
-      <w:pPr>
-        <w:pStyle w:val="ListParagraph"/>
-        <w:numPr>
-          <w:ilvl w:val="0"/>
-          <w:numId w:val="5"/>
-        </w:numPr>
-      </w:pPr>
-      <w:r>
-        <w:t xml:space="preserve">Использовать миграции </w:t>
-      </w:r>
-      <w:r>
-        <w:rPr>
-          <w:lang w:val="en-US"/>
-        </w:rPr>
-        <w:t>Flyway.</w:t>
-      </w:r>
-    </w:p>
-    <w:p>
-      <w:pPr>
-        <w:pStyle w:val="Heading2"/>
-      </w:pPr>
-      <w:r>
-        <w:lastRenderedPageBreak/>
-        <w:t>Дополнительные задачи (по личному желанию)</w:t>
-      </w:r>
-    </w:p>
-    <w:p>
-      <w:pPr>
-        <w:pStyle w:val="ListParagraph"/>
+          <w:numId w:val="7"/>
+        </w:numPr>
+        <w:rPr>
+          <w:highlight w:val="red"/>
+        </w:rPr>
+      </w:pPr>
+      <w:r>
+        <w:rPr>
+          <w:highlight w:val="red"/>
+        </w:rPr>
+        <w:t xml:space="preserve">Использовать данный </w:t>
+      </w:r>
+      <w:r>
+        <w:rPr>
+          <w:highlight w:val="red"/>
+          <w:lang w:val="en-US"/>
+        </w:rPr>
+        <w:t>URI</w:t>
+      </w:r>
+      <w:r>
+        <w:rPr>
+          <w:highlight w:val="red"/>
+        </w:rPr>
+        <w:t xml:space="preserve"> в другой сущности.</w:t>
+      </w:r>
+    </w:p>
+    <w:p>
+      <w:pPr>
+        <w:pStyle w:val="a3"/>
         <w:numPr>
           <w:ilvl w:val="0"/>
           <w:numId w:val="7"/>
         </w:numPr>
-      </w:pPr>
-      <w:r>
-        <w:t>Реализовать загрузчик файлов</w:t>
-      </w:r>
-      <w:r>
-        <w:rPr>
-          <w:lang w:val="en-US"/>
-        </w:rPr>
-        <w:t>:</w:t>
-      </w:r>
-    </w:p>
-    <w:p>
-      <w:pPr>
-        <w:pStyle w:val="ListParagraph"/>
-        <w:numPr>
-          <w:ilvl w:val="1"/>
-          <w:numId w:val="7"/>
-        </w:numPr>
-      </w:pPr>
-      <w:r>
-        <w:t xml:space="preserve">Передаём на сервер файл (например, </w:t>
-      </w:r>
-      <w:r>
-        <w:t>картинку</w:t>
-      </w:r>
-      <w:r>
-        <w:t>)</w:t>
-      </w:r>
-      <w:r>
-        <w:t>;</w:t>
-      </w:r>
-    </w:p>
-    <w:p>
-      <w:pPr>
-        <w:pStyle w:val="ListParagraph"/>
-        <w:numPr>
-          <w:ilvl w:val="1"/>
-          <w:numId w:val="7"/>
-        </w:numPr>
-      </w:pPr>
-      <w:r>
-        <w:t>Сохранить картинку в каталоге на сервере</w:t>
-      </w:r>
-      <w:r>
-        <w:t>;</w:t>
-      </w:r>
-    </w:p>
-    <w:p>
-      <w:pPr>
-        <w:pStyle w:val="ListParagraph"/>
-        <w:numPr>
-          <w:ilvl w:val="1"/>
-          <w:numId w:val="7"/>
-        </w:numPr>
-      </w:pPr>
-      <w:r>
-        <w:t xml:space="preserve">Получить ответ сервера – внутренний </w:t>
-      </w:r>
-      <w:r>
-        <w:rPr>
-          <w:lang w:val="en-US"/>
-        </w:rPr>
-        <w:t>URI</w:t>
-      </w:r>
-      <w:r>
-        <w:t xml:space="preserve"> </w:t>
-      </w:r>
-      <w:r>
-        <w:t>файла.</w:t>
-      </w:r>
-    </w:p>
-    <w:p>
-      <w:pPr>
-        <w:pStyle w:val="ListParagraph"/>
-        <w:numPr>
-          <w:ilvl w:val="1"/>
-          <w:numId w:val="7"/>
-        </w:numPr>
-      </w:pPr>
-      <w:r>
-        <w:t xml:space="preserve">Использовать данный </w:t>
-      </w:r>
-      <w:r>
-        <w:rPr>
-          <w:lang w:val="en-US"/>
-        </w:rPr>
-        <w:t>URI</w:t>
-      </w:r>
-      <w:r>
-        <w:t xml:space="preserve"> в другой сущности.</w:t>
-      </w:r>
-    </w:p>
-    <w:p>
-      <w:pPr>
-        <w:pStyle w:val="ListParagraph"/>
-        <w:numPr>
-          <w:ilvl w:val="0"/>
-          <w:numId w:val="7"/>
-        </w:numPr>
-      </w:pPr>
-      <w:r>
-        <w:t>Сервер API должен быть спроектиро</w:t>
-      </w:r>
-      <w:r>
-        <w:t>ван с учетом того, что запросы 2</w:t>
-      </w:r>
-      <w:r>
-        <w:t xml:space="preserve"> и </w:t>
-      </w:r>
-      <w:r>
-        <w:t>3</w:t>
-      </w:r>
-      <w:r>
-        <w:t xml:space="preserve"> имеет высший приоритет</w:t>
-      </w:r>
-      <w:r>
-        <w:t xml:space="preserve"> (по отношению к запросам 1, </w:t>
-      </w:r>
-      <w:r>
-        <w:t>4) и должны быть выполнены максимально быстро.</w:t>
-      </w:r>
-    </w:p>
-    <w:p>
-      <w:pPr>
-        <w:pStyle w:val="Heading2"/>
+        <w:rPr>
+          <w:highlight w:val="red"/>
+        </w:rPr>
+      </w:pPr>
+      <w:r>
+        <w:rPr>
+          <w:highlight w:val="red"/>
+        </w:rPr>
+        <w:t>Сервер API должен быть спроектирован с учетом того, что запросы 2 и 3 имеет высший приоритет (по отношению к запросам 1, 4) и должны быть выполнены максимально быстро.</w:t>
+      </w:r>
+    </w:p>
+    <w:p>
+      <w:pPr>
+        <w:pStyle w:val="2"/>
       </w:pPr>
       <w:r>
         <w:t>Результат задания</w:t>
@@ -959,7 +1217,7 @@
     </w:p>
     <w:p>
       <w:pPr>
-        <w:pStyle w:val="ListParagraph"/>
+        <w:pStyle w:val="a3"/>
         <w:numPr>
           <w:ilvl w:val="0"/>
           <w:numId w:val="6"/>
@@ -977,20 +1235,20 @@
       <w:hyperlink r:id="rId5" w:history="1">
         <w:r>
           <w:rPr>
-            <w:rStyle w:val="Hyperlink"/>
+            <w:rStyle w:val="a4"/>
             <w:lang w:val="en-US"/>
           </w:rPr>
           <w:t>http</w:t>
         </w:r>
         <w:r>
           <w:rPr>
-            <w:rStyle w:val="Hyperlink"/>
+            <w:rStyle w:val="a4"/>
           </w:rPr>
           <w:t>://</w:t>
         </w:r>
         <w:r>
           <w:rPr>
-            <w:rStyle w:val="Hyperlink"/>
+            <w:rStyle w:val="a4"/>
           </w:rPr>
           <w:t>github.com</w:t>
         </w:r>
@@ -1001,7 +1259,7 @@
     </w:p>
     <w:p>
       <w:pPr>
-        <w:pStyle w:val="ListParagraph"/>
+        <w:pStyle w:val="a3"/>
         <w:numPr>
           <w:ilvl w:val="0"/>
           <w:numId w:val="6"/>
@@ -1022,7 +1280,7 @@
     </w:p>
     <w:p>
       <w:pPr>
-        <w:pStyle w:val="ListParagraph"/>
+        <w:pStyle w:val="a3"/>
         <w:numPr>
           <w:ilvl w:val="0"/>
           <w:numId w:val="6"/>
@@ -1050,7 +1308,7 @@
 </file>
 
 <file path=word/numbering.xml><?xml version="1.0" encoding="utf-8"?>
-<w:numbering xmlns:wpc="http://schemas.microsoft.com/office/word/2010/wordprocessingCanvas" xmlns:cx="http://schemas.microsoft.com/office/drawing/2014/chartex" xmlns:cx1="http://schemas.microsoft.com/office/drawing/2015/9/8/chartex" xmlns:mc="http://schemas.openxmlformats.org/markup-compatibility/2006" xmlns:o="urn:schemas-microsoft-com:office:office" xmlns:r="http://schemas.openxmlformats.org/officeDocument/2006/relationships" xmlns:m="http://schemas.openxmlformats.org/officeDocument/2006/math" xmlns:v="urn:schemas-microsoft-com:vml" xmlns:wp14="http://schemas.microsoft.com/office/word/2010/wordprocessingDrawing" xmlns:wp="http://schemas.openxmlformats.org/drawingml/2006/wordprocessingDrawing" xmlns:w10="urn:schemas-microsoft-com:office:word" xmlns:w="http://schemas.openxmlformats.org/wordprocessingml/2006/main" xmlns:w14="http://schemas.microsoft.com/office/word/2010/wordml" xmlns:w15="http://schemas.microsoft.com/office/word/2012/wordml" xmlns:w16se="http://schemas.microsoft.com/office/word/2015/wordml/symex" xmlns:wpg="http://schemas.microsoft.com/office/word/2010/wordprocessingGroup" xmlns:wpi="http://schemas.microsoft.com/office/word/2010/wordprocessingInk" xmlns:wne="http://schemas.microsoft.com/office/word/2006/wordml" xmlns:wps="http://schemas.microsoft.com/office/word/2010/wordprocessingShape" mc:Ignorable="w14 w15 w16se wp14">
+<w:numbering xmlns:wpc="http://schemas.microsoft.com/office/word/2010/wordprocessingCanvas" xmlns:mc="http://schemas.openxmlformats.org/markup-compatibility/2006" xmlns:o="urn:schemas-microsoft-com:office:office" xmlns:r="http://schemas.openxmlformats.org/officeDocument/2006/relationships" xmlns:m="http://schemas.openxmlformats.org/officeDocument/2006/math" xmlns:v="urn:schemas-microsoft-com:vml" xmlns:wp14="http://schemas.microsoft.com/office/word/2010/wordprocessingDrawing" xmlns:wp="http://schemas.openxmlformats.org/drawingml/2006/wordprocessingDrawing" xmlns:w10="urn:schemas-microsoft-com:office:word" xmlns:w="http://schemas.openxmlformats.org/wordprocessingml/2006/main" xmlns:w14="http://schemas.microsoft.com/office/word/2010/wordml" xmlns:w15="http://schemas.microsoft.com/office/word/2012/wordml" xmlns:wpg="http://schemas.microsoft.com/office/word/2010/wordprocessingGroup" xmlns:wpi="http://schemas.microsoft.com/office/word/2010/wordprocessingInk" xmlns:wne="http://schemas.microsoft.com/office/word/2006/wordml" xmlns:wps="http://schemas.microsoft.com/office/word/2010/wordprocessingShape" mc:Ignorable="w14 w15 wp14">
   <w:abstractNum w:abstractNumId="0" w15:restartNumberingAfterBreak="0">
     <w:nsid w:val="0660402F"/>
     <w:multiLevelType w:val="hybridMultilevel"/>
@@ -1747,7 +2005,7 @@
 </file>
 
 <file path=word/styles.xml><?xml version="1.0" encoding="utf-8"?>
-<w:styles xmlns:mc="http://schemas.openxmlformats.org/markup-compatibility/2006" xmlns:r="http://schemas.openxmlformats.org/officeDocument/2006/relationships" xmlns:w="http://schemas.openxmlformats.org/wordprocessingml/2006/main" xmlns:w14="http://schemas.microsoft.com/office/word/2010/wordml" xmlns:w15="http://schemas.microsoft.com/office/word/2012/wordml" xmlns:w16se="http://schemas.microsoft.com/office/word/2015/wordml/symex" mc:Ignorable="w14 w15 w16se">
+<w:styles xmlns:mc="http://schemas.openxmlformats.org/markup-compatibility/2006" xmlns:r="http://schemas.openxmlformats.org/officeDocument/2006/relationships" xmlns:w="http://schemas.openxmlformats.org/wordprocessingml/2006/main" xmlns:w14="http://schemas.microsoft.com/office/word/2010/wordml" xmlns:w15="http://schemas.microsoft.com/office/word/2012/wordml" mc:Ignorable="w14 w15">
   <w:docDefaults>
     <w:rPrDefault>
       <w:rPr>
@@ -2136,15 +2394,15 @@
     <w:lsdException w:name="List Table 6 Colorful Accent 6" w:uiPriority="51"/>
     <w:lsdException w:name="List Table 7 Colorful Accent 6" w:uiPriority="52"/>
   </w:latentStyles>
-  <w:style w:type="paragraph" w:default="1" w:styleId="Normal">
+  <w:style w:type="paragraph" w:default="1" w:styleId="a">
     <w:name w:val="Normal"/>
     <w:qFormat/>
   </w:style>
-  <w:style w:type="paragraph" w:styleId="Heading1">
+  <w:style w:type="paragraph" w:styleId="1">
     <w:name w:val="heading 1"/>
-    <w:basedOn w:val="Normal"/>
-    <w:next w:val="Normal"/>
-    <w:link w:val="Heading1Char"/>
+    <w:basedOn w:val="a"/>
+    <w:next w:val="a"/>
+    <w:link w:val="10"/>
     <w:uiPriority w:val="9"/>
     <w:qFormat/>
     <w:rsid w:val="004D0837"/>
@@ -2161,11 +2419,11 @@
       <w:szCs w:val="32"/>
     </w:rPr>
   </w:style>
-  <w:style w:type="paragraph" w:styleId="Heading2">
+  <w:style w:type="paragraph" w:styleId="2">
     <w:name w:val="heading 2"/>
-    <w:basedOn w:val="Normal"/>
-    <w:next w:val="Normal"/>
-    <w:link w:val="Heading2Char"/>
+    <w:basedOn w:val="a"/>
+    <w:next w:val="a"/>
+    <w:link w:val="20"/>
     <w:uiPriority w:val="9"/>
     <w:unhideWhenUsed/>
     <w:qFormat/>
@@ -2183,13 +2441,13 @@
       <w:szCs w:val="26"/>
     </w:rPr>
   </w:style>
-  <w:style w:type="character" w:default="1" w:styleId="DefaultParagraphFont">
+  <w:style w:type="character" w:default="1" w:styleId="a0">
     <w:name w:val="Default Paragraph Font"/>
     <w:uiPriority w:val="1"/>
     <w:semiHidden/>
     <w:unhideWhenUsed/>
   </w:style>
-  <w:style w:type="table" w:default="1" w:styleId="TableNormal">
+  <w:style w:type="table" w:default="1" w:styleId="a1">
     <w:name w:val="Normal Table"/>
     <w:uiPriority w:val="99"/>
     <w:semiHidden/>
@@ -2204,16 +2462,16 @@
       </w:tblCellMar>
     </w:tblPr>
   </w:style>
-  <w:style w:type="numbering" w:default="1" w:styleId="NoList">
+  <w:style w:type="numbering" w:default="1" w:styleId="a2">
     <w:name w:val="No List"/>
     <w:uiPriority w:val="99"/>
     <w:semiHidden/>
     <w:unhideWhenUsed/>
   </w:style>
-  <w:style w:type="character" w:customStyle="1" w:styleId="Heading2Char">
-    <w:name w:val="Heading 2 Char"/>
-    <w:basedOn w:val="DefaultParagraphFont"/>
-    <w:link w:val="Heading2"/>
+  <w:style w:type="character" w:customStyle="1" w:styleId="20">
+    <w:name w:val="Заголовок 2 Знак"/>
+    <w:basedOn w:val="a0"/>
+    <w:link w:val="2"/>
     <w:uiPriority w:val="9"/>
     <w:rsid w:val="004D0837"/>
     <w:rPr>
@@ -2223,10 +2481,10 @@
       <w:szCs w:val="26"/>
     </w:rPr>
   </w:style>
-  <w:style w:type="character" w:customStyle="1" w:styleId="Heading1Char">
-    <w:name w:val="Heading 1 Char"/>
-    <w:basedOn w:val="DefaultParagraphFont"/>
-    <w:link w:val="Heading1"/>
+  <w:style w:type="character" w:customStyle="1" w:styleId="10">
+    <w:name w:val="Заголовок 1 Знак"/>
+    <w:basedOn w:val="a0"/>
+    <w:link w:val="1"/>
     <w:uiPriority w:val="9"/>
     <w:rsid w:val="004D0837"/>
     <w:rPr>
@@ -2236,9 +2494,9 @@
       <w:szCs w:val="32"/>
     </w:rPr>
   </w:style>
-  <w:style w:type="paragraph" w:styleId="ListParagraph">
+  <w:style w:type="paragraph" w:styleId="a3">
     <w:name w:val="List Paragraph"/>
-    <w:basedOn w:val="Normal"/>
+    <w:basedOn w:val="a"/>
     <w:uiPriority w:val="34"/>
     <w:qFormat/>
     <w:rsid w:val="004D0837"/>
@@ -2247,9 +2505,9 @@
       <w:contextualSpacing/>
     </w:pPr>
   </w:style>
-  <w:style w:type="character" w:styleId="Hyperlink">
+  <w:style w:type="character" w:styleId="a4">
     <w:name w:val="Hyperlink"/>
-    <w:basedOn w:val="DefaultParagraphFont"/>
+    <w:basedOn w:val="a0"/>
     <w:uiPriority w:val="99"/>
     <w:unhideWhenUsed/>
     <w:rsid w:val="003C70FE"/>

</xml_diff>